<commit_message>
Finished designing UML Class Diagram
</commit_message>
<xml_diff>
--- a/Methodology Chapter Three.docx
+++ b/Methodology Chapter Three.docx
@@ -1161,15 +1161,7 @@
           <w:sz w:val="26"/>
           <w:szCs w:val="26"/>
         </w:rPr>
-        <w:t xml:space="preserve">: </w:t>
-      </w:r>
-      <w:r>
-        <w:rPr>
-          <w:rFonts w:ascii="Times New Roman" w:hAnsi="Times New Roman" w:cs="Times New Roman"/>
-          <w:sz w:val="26"/>
-          <w:szCs w:val="26"/>
-        </w:rPr>
-        <w:t>This is a free and open source Integrated Development Environment(I|DE) used for programming</w:t>
+        <w:t>: This is a free and open source Integrated Development Environment(I|DE) used for programming</w:t>
       </w:r>
       <w:r>
         <w:rPr>
@@ -1329,8 +1321,6 @@
         <w:spacing w:line="360" w:lineRule="auto"/>
         <w:rPr>
           <w:rFonts w:ascii="Times New Roman" w:hAnsi="Times New Roman" w:cs="Times New Roman"/>
-          <w:b/>
-          <w:bCs/>
           <w:sz w:val="26"/>
           <w:szCs w:val="26"/>
         </w:rPr>
@@ -1372,15 +1362,258 @@
     </w:p>
     <w:p>
       <w:pPr>
-        <w:spacing w:line="360" w:lineRule="auto"/>
-        <w:rPr>
-          <w:rFonts w:ascii="Times New Roman" w:hAnsi="Times New Roman" w:cs="Times New Roman"/>
-          <w:sz w:val="26"/>
-          <w:szCs w:val="26"/>
-        </w:rPr>
-      </w:pPr>
+        <w:pStyle w:val="ListParagraph"/>
+        <w:numPr>
+          <w:ilvl w:val="0"/>
+          <w:numId w:val="3"/>
+        </w:numPr>
+        <w:spacing w:line="360" w:lineRule="auto"/>
+        <w:rPr>
+          <w:rFonts w:ascii="Times New Roman" w:hAnsi="Times New Roman" w:cs="Times New Roman"/>
+          <w:b/>
+          <w:bCs/>
+          <w:sz w:val="26"/>
+          <w:szCs w:val="26"/>
+        </w:rPr>
+      </w:pPr>
+      <w:r>
+        <w:rPr>
+          <w:rFonts w:ascii="Times New Roman" w:hAnsi="Times New Roman" w:cs="Times New Roman"/>
+          <w:b/>
+          <w:bCs/>
+          <w:sz w:val="26"/>
+          <w:szCs w:val="26"/>
+        </w:rPr>
+        <w:t xml:space="preserve"> </w:t>
+      </w:r>
+      <w:r>
+        <w:rPr>
+          <w:rFonts w:ascii="Times New Roman" w:hAnsi="Times New Roman" w:cs="Times New Roman"/>
+          <w:b/>
+          <w:bCs/>
+          <w:sz w:val="26"/>
+          <w:szCs w:val="26"/>
+        </w:rPr>
+        <w:t xml:space="preserve">Block Diagram </w:t>
+      </w:r>
+      <w:r>
+        <w:rPr>
+          <w:rFonts w:ascii="Times New Roman" w:hAnsi="Times New Roman" w:cs="Times New Roman"/>
+          <w:b/>
+          <w:bCs/>
+          <w:sz w:val="26"/>
+          <w:szCs w:val="26"/>
+        </w:rPr>
+        <w:t>of</w:t>
+      </w:r>
+      <w:r>
+        <w:rPr>
+          <w:rFonts w:ascii="Times New Roman" w:hAnsi="Times New Roman" w:cs="Times New Roman"/>
+          <w:b/>
+          <w:bCs/>
+          <w:sz w:val="26"/>
+          <w:szCs w:val="26"/>
+        </w:rPr>
+        <w:t xml:space="preserve"> Proposed System</w:t>
+      </w:r>
+    </w:p>
+    <w:p>
+      <w:pPr>
+        <w:spacing w:line="360" w:lineRule="auto"/>
+        <w:rPr>
+          <w:rFonts w:ascii="Times New Roman" w:hAnsi="Times New Roman" w:cs="Times New Roman"/>
+          <w:b/>
+          <w:bCs/>
+          <w:sz w:val="26"/>
+          <w:szCs w:val="26"/>
+        </w:rPr>
+      </w:pPr>
+      <w:r>
+        <w:rPr>
+          <w:rFonts w:ascii="Times New Roman" w:hAnsi="Times New Roman" w:cs="Times New Roman"/>
+          <w:b/>
+          <w:bCs/>
+          <w:noProof/>
+          <w:sz w:val="26"/>
+          <w:szCs w:val="26"/>
+        </w:rPr>
+        <w:drawing>
+          <wp:inline distT="0" distB="0" distL="0" distR="0" wp14:anchorId="07A5CC8E" wp14:editId="3291994F">
+            <wp:extent cx="5743575" cy="4735830"/>
+            <wp:effectExtent l="0" t="0" r="9525" b="7620"/>
+            <wp:docPr id="1" name="Picture 1"/>
+            <wp:cNvGraphicFramePr>
+              <a:graphicFrameLocks xmlns:a="http://schemas.openxmlformats.org/drawingml/2006/main" noChangeAspect="1"/>
+            </wp:cNvGraphicFramePr>
+            <a:graphic xmlns:a="http://schemas.openxmlformats.org/drawingml/2006/main">
+              <a:graphicData uri="http://schemas.openxmlformats.org/drawingml/2006/picture">
+                <pic:pic xmlns:pic="http://schemas.openxmlformats.org/drawingml/2006/picture">
+                  <pic:nvPicPr>
+                    <pic:cNvPr id="1" name="Block Diagram.jpg"/>
+                    <pic:cNvPicPr/>
+                  </pic:nvPicPr>
+                  <pic:blipFill>
+                    <a:blip r:embed="rId5">
+                      <a:extLst>
+                        <a:ext uri="{28A0092B-C50C-407E-A947-70E740481C1C}">
+                          <a14:useLocalDpi xmlns:a14="http://schemas.microsoft.com/office/drawing/2010/main" val="0"/>
+                        </a:ext>
+                      </a:extLst>
+                    </a:blip>
+                    <a:stretch>
+                      <a:fillRect/>
+                    </a:stretch>
+                  </pic:blipFill>
+                  <pic:spPr>
+                    <a:xfrm>
+                      <a:off x="0" y="0"/>
+                      <a:ext cx="5743575" cy="4735830"/>
+                    </a:xfrm>
+                    <a:prstGeom prst="rect">
+                      <a:avLst/>
+                    </a:prstGeom>
+                  </pic:spPr>
+                </pic:pic>
+              </a:graphicData>
+            </a:graphic>
+          </wp:inline>
+        </w:drawing>
+      </w:r>
+    </w:p>
+    <w:p>
+      <w:pPr>
+        <w:spacing w:line="360" w:lineRule="auto"/>
+        <w:jc w:val="center"/>
+        <w:rPr>
+          <w:rFonts w:ascii="Times New Roman" w:hAnsi="Times New Roman" w:cs="Times New Roman"/>
+          <w:b/>
+          <w:bCs/>
+          <w:sz w:val="26"/>
+          <w:szCs w:val="26"/>
+        </w:rPr>
+      </w:pPr>
+      <w:r>
+        <w:rPr>
+          <w:rFonts w:ascii="Times New Roman" w:hAnsi="Times New Roman" w:cs="Times New Roman"/>
+          <w:b/>
+          <w:bCs/>
+          <w:sz w:val="26"/>
+          <w:szCs w:val="26"/>
+        </w:rPr>
+        <w:t xml:space="preserve">Fig 5: Block </w:t>
+      </w:r>
+      <w:r>
+        <w:rPr>
+          <w:rFonts w:ascii="Times New Roman" w:hAnsi="Times New Roman" w:cs="Times New Roman"/>
+          <w:b/>
+          <w:bCs/>
+          <w:sz w:val="26"/>
+          <w:szCs w:val="26"/>
+        </w:rPr>
+        <w:t>D</w:t>
+      </w:r>
+      <w:r>
+        <w:rPr>
+          <w:rFonts w:ascii="Times New Roman" w:hAnsi="Times New Roman" w:cs="Times New Roman"/>
+          <w:b/>
+          <w:bCs/>
+          <w:sz w:val="26"/>
+          <w:szCs w:val="26"/>
+        </w:rPr>
+        <w:t xml:space="preserve">iagram of </w:t>
+      </w:r>
+      <w:r>
+        <w:rPr>
+          <w:rFonts w:ascii="Times New Roman" w:hAnsi="Times New Roman" w:cs="Times New Roman"/>
+          <w:b/>
+          <w:bCs/>
+          <w:sz w:val="26"/>
+          <w:szCs w:val="26"/>
+        </w:rPr>
+        <w:t>Both Hardware and Software S</w:t>
+      </w:r>
+      <w:r>
+        <w:rPr>
+          <w:rFonts w:ascii="Times New Roman" w:hAnsi="Times New Roman" w:cs="Times New Roman"/>
+          <w:b/>
+          <w:bCs/>
+          <w:sz w:val="26"/>
+          <w:szCs w:val="26"/>
+        </w:rPr>
+        <w:t>ystems</w:t>
+      </w:r>
+    </w:p>
+    <w:p>
+      <w:pPr>
+        <w:spacing w:line="360" w:lineRule="auto"/>
+        <w:rPr>
+          <w:rFonts w:ascii="Times New Roman" w:hAnsi="Times New Roman" w:cs="Times New Roman"/>
+          <w:b/>
+          <w:bCs/>
+          <w:sz w:val="26"/>
+          <w:szCs w:val="26"/>
+        </w:rPr>
+      </w:pPr>
+    </w:p>
+    <w:p>
+      <w:pPr>
+        <w:pStyle w:val="ListParagraph"/>
+        <w:numPr>
+          <w:ilvl w:val="0"/>
+          <w:numId w:val="3"/>
+        </w:numPr>
+        <w:spacing w:line="360" w:lineRule="auto"/>
+        <w:rPr>
+          <w:rFonts w:ascii="Times New Roman" w:hAnsi="Times New Roman" w:cs="Times New Roman"/>
+          <w:b/>
+          <w:bCs/>
+          <w:sz w:val="26"/>
+          <w:szCs w:val="26"/>
+        </w:rPr>
+      </w:pPr>
+      <w:r>
+        <w:rPr>
+          <w:rFonts w:ascii="Times New Roman" w:hAnsi="Times New Roman" w:cs="Times New Roman"/>
+          <w:b/>
+          <w:sz w:val="26"/>
+          <w:szCs w:val="26"/>
+        </w:rPr>
+        <w:lastRenderedPageBreak/>
+        <w:t xml:space="preserve"> </w:t>
+      </w:r>
+      <w:r>
+        <w:rPr>
+          <w:rFonts w:ascii="Times New Roman" w:hAnsi="Times New Roman" w:cs="Times New Roman"/>
+          <w:b/>
+          <w:sz w:val="26"/>
+          <w:szCs w:val="26"/>
+        </w:rPr>
+        <w:t>Software Universal Modelling Language Diagrams</w:t>
+      </w:r>
       <w:bookmarkStart w:id="0" w:name="_GoBack"/>
       <w:bookmarkEnd w:id="0"/>
+    </w:p>
+    <w:p>
+      <w:pPr>
+        <w:spacing w:line="360" w:lineRule="auto"/>
+        <w:rPr>
+          <w:rFonts w:ascii="Times New Roman" w:hAnsi="Times New Roman" w:cs="Times New Roman"/>
+          <w:b/>
+          <w:bCs/>
+          <w:sz w:val="26"/>
+          <w:szCs w:val="26"/>
+        </w:rPr>
+      </w:pPr>
+    </w:p>
+    <w:p>
+      <w:pPr>
+        <w:spacing w:line="360" w:lineRule="auto"/>
+        <w:rPr>
+          <w:rFonts w:ascii="Times New Roman" w:hAnsi="Times New Roman" w:cs="Times New Roman"/>
+          <w:sz w:val="26"/>
+          <w:szCs w:val="26"/>
+        </w:rPr>
+      </w:pPr>
     </w:p>
     <w:p>
       <w:pPr>

</xml_diff>

<commit_message>
Finished Methodology Chapter Started Results and Discussion Chapter Drawn block, use case and class diagrams
</commit_message>
<xml_diff>
--- a/Methodology Chapter Three.docx
+++ b/Methodology Chapter Three.docx
@@ -939,6 +939,7 @@
           <w:numId w:val="7"/>
         </w:numPr>
         <w:spacing w:line="360" w:lineRule="auto"/>
+        <w:jc w:val="both"/>
         <w:rPr>
           <w:rFonts w:ascii="Times New Roman" w:hAnsi="Times New Roman" w:cs="Times New Roman"/>
           <w:sz w:val="26"/>
@@ -970,6 +971,7 @@
           <w:numId w:val="7"/>
         </w:numPr>
         <w:spacing w:line="360" w:lineRule="auto"/>
+        <w:jc w:val="both"/>
         <w:rPr>
           <w:rFonts w:ascii="Times New Roman" w:hAnsi="Times New Roman" w:cs="Times New Roman"/>
           <w:sz w:val="26"/>
@@ -1017,6 +1019,7 @@
           <w:numId w:val="7"/>
         </w:numPr>
         <w:spacing w:line="360" w:lineRule="auto"/>
+        <w:jc w:val="both"/>
         <w:rPr>
           <w:rFonts w:ascii="Times New Roman" w:hAnsi="Times New Roman" w:cs="Times New Roman"/>
           <w:sz w:val="26"/>
@@ -1040,6 +1043,7 @@
           <w:numId w:val="7"/>
         </w:numPr>
         <w:spacing w:line="360" w:lineRule="auto"/>
+        <w:jc w:val="both"/>
         <w:rPr>
           <w:rFonts w:ascii="Times New Roman" w:hAnsi="Times New Roman" w:cs="Times New Roman"/>
           <w:sz w:val="26"/>
@@ -1063,6 +1067,7 @@
           <w:numId w:val="7"/>
         </w:numPr>
         <w:spacing w:line="360" w:lineRule="auto"/>
+        <w:jc w:val="both"/>
         <w:rPr>
           <w:rFonts w:ascii="Times New Roman" w:hAnsi="Times New Roman" w:cs="Times New Roman"/>
           <w:sz w:val="26"/>
@@ -1139,6 +1144,7 @@
           <w:numId w:val="8"/>
         </w:numPr>
         <w:spacing w:line="360" w:lineRule="auto"/>
+        <w:jc w:val="both"/>
         <w:rPr>
           <w:rFonts w:ascii="Times New Roman" w:hAnsi="Times New Roman" w:cs="Times New Roman"/>
           <w:b/>
@@ -1180,6 +1186,7 @@
           <w:numId w:val="8"/>
         </w:numPr>
         <w:spacing w:line="360" w:lineRule="auto"/>
+        <w:jc w:val="both"/>
         <w:rPr>
           <w:rFonts w:ascii="Times New Roman" w:hAnsi="Times New Roman" w:cs="Times New Roman"/>
           <w:b/>
@@ -1286,6 +1293,7 @@
           <w:numId w:val="8"/>
         </w:numPr>
         <w:spacing w:line="360" w:lineRule="auto"/>
+        <w:jc w:val="both"/>
         <w:rPr>
           <w:rFonts w:ascii="Times New Roman" w:hAnsi="Times New Roman" w:cs="Times New Roman"/>
           <w:b/>
@@ -1319,6 +1327,7 @@
           <w:numId w:val="8"/>
         </w:numPr>
         <w:spacing w:line="360" w:lineRule="auto"/>
+        <w:jc w:val="both"/>
         <w:rPr>
           <w:rFonts w:ascii="Times New Roman" w:hAnsi="Times New Roman" w:cs="Times New Roman"/>
           <w:sz w:val="26"/>
@@ -1492,15 +1501,36 @@
           <w:szCs w:val="26"/>
         </w:rPr>
       </w:pPr>
-      <w:r>
-        <w:rPr>
-          <w:rFonts w:ascii="Times New Roman" w:hAnsi="Times New Roman" w:cs="Times New Roman"/>
-          <w:b/>
-          <w:bCs/>
-          <w:sz w:val="26"/>
-          <w:szCs w:val="26"/>
-        </w:rPr>
-        <w:t xml:space="preserve">Fig 5: Block </w:t>
+      <w:bookmarkStart w:id="0" w:name="_Hlk124364050"/>
+      <w:r>
+        <w:rPr>
+          <w:rFonts w:ascii="Times New Roman" w:hAnsi="Times New Roman" w:cs="Times New Roman"/>
+          <w:b/>
+          <w:bCs/>
+          <w:sz w:val="26"/>
+          <w:szCs w:val="26"/>
+        </w:rPr>
+        <w:t xml:space="preserve">Fig </w:t>
+      </w:r>
+      <w:r>
+        <w:rPr>
+          <w:rFonts w:ascii="Times New Roman" w:hAnsi="Times New Roman" w:cs="Times New Roman"/>
+          <w:b/>
+          <w:bCs/>
+          <w:sz w:val="26"/>
+          <w:szCs w:val="26"/>
+        </w:rPr>
+        <w:t>X</w:t>
+      </w:r>
+      <w:r>
+        <w:rPr>
+          <w:rFonts w:ascii="Times New Roman" w:hAnsi="Times New Roman" w:cs="Times New Roman"/>
+          <w:b/>
+          <w:bCs/>
+          <w:sz w:val="26"/>
+          <w:szCs w:val="26"/>
+        </w:rPr>
+        <w:t xml:space="preserve">: Block </w:t>
       </w:r>
       <w:r>
         <w:rPr>
@@ -1543,6 +1573,7 @@
         <w:t>ystems</w:t>
       </w:r>
     </w:p>
+    <w:bookmarkEnd w:id="0"/>
     <w:p>
       <w:pPr>
         <w:spacing w:line="360" w:lineRule="auto"/>
@@ -1579,95 +1610,302 @@
           <w:szCs w:val="26"/>
         </w:rPr>
         <w:lastRenderedPageBreak/>
-        <w:t xml:space="preserve"> </w:t>
-      </w:r>
-      <w:r>
-        <w:rPr>
-          <w:rFonts w:ascii="Times New Roman" w:hAnsi="Times New Roman" w:cs="Times New Roman"/>
-          <w:b/>
-          <w:sz w:val="26"/>
-          <w:szCs w:val="26"/>
-        </w:rPr>
-        <w:t>Software Universal Modelling Language Diagrams</w:t>
-      </w:r>
-      <w:bookmarkStart w:id="0" w:name="_GoBack"/>
-      <w:bookmarkEnd w:id="0"/>
-    </w:p>
-    <w:p>
-      <w:pPr>
-        <w:spacing w:line="360" w:lineRule="auto"/>
-        <w:rPr>
-          <w:rFonts w:ascii="Times New Roman" w:hAnsi="Times New Roman" w:cs="Times New Roman"/>
-          <w:b/>
-          <w:bCs/>
-          <w:sz w:val="26"/>
-          <w:szCs w:val="26"/>
-        </w:rPr>
-      </w:pPr>
-    </w:p>
-    <w:p>
-      <w:pPr>
-        <w:spacing w:line="360" w:lineRule="auto"/>
-        <w:rPr>
-          <w:rFonts w:ascii="Times New Roman" w:hAnsi="Times New Roman" w:cs="Times New Roman"/>
-          <w:sz w:val="26"/>
-          <w:szCs w:val="26"/>
-        </w:rPr>
-      </w:pPr>
-    </w:p>
-    <w:p>
-      <w:pPr>
-        <w:spacing w:line="360" w:lineRule="auto"/>
-        <w:rPr>
-          <w:rFonts w:ascii="Times New Roman" w:hAnsi="Times New Roman" w:cs="Times New Roman"/>
-          <w:b/>
-          <w:bCs/>
-          <w:sz w:val="26"/>
-          <w:szCs w:val="26"/>
-        </w:rPr>
-      </w:pPr>
-    </w:p>
-    <w:p>
-      <w:pPr>
-        <w:spacing w:line="360" w:lineRule="auto"/>
-        <w:rPr>
-          <w:rFonts w:ascii="Times New Roman" w:hAnsi="Times New Roman" w:cs="Times New Roman"/>
-          <w:b/>
-          <w:bCs/>
-          <w:sz w:val="26"/>
-          <w:szCs w:val="26"/>
-        </w:rPr>
-      </w:pPr>
-    </w:p>
-    <w:p>
-      <w:pPr>
-        <w:spacing w:line="360" w:lineRule="auto"/>
-        <w:rPr>
-          <w:rFonts w:ascii="Times New Roman" w:hAnsi="Times New Roman" w:cs="Times New Roman"/>
-          <w:sz w:val="26"/>
-          <w:szCs w:val="26"/>
-        </w:rPr>
-      </w:pPr>
-    </w:p>
-    <w:p>
-      <w:pPr>
-        <w:spacing w:line="360" w:lineRule="auto"/>
-        <w:rPr>
-          <w:rFonts w:ascii="Times New Roman" w:hAnsi="Times New Roman" w:cs="Times New Roman"/>
-          <w:sz w:val="26"/>
-          <w:szCs w:val="26"/>
-        </w:rPr>
-      </w:pPr>
-    </w:p>
-    <w:p>
-      <w:pPr>
-        <w:spacing w:line="360" w:lineRule="auto"/>
-        <w:rPr>
-          <w:rFonts w:ascii="Times New Roman" w:hAnsi="Times New Roman" w:cs="Times New Roman"/>
-          <w:sz w:val="26"/>
-          <w:szCs w:val="26"/>
-        </w:rPr>
-      </w:pPr>
+        <w:t xml:space="preserve"> Software Universal Modelling Language Diagrams</w:t>
+      </w:r>
+    </w:p>
+    <w:p>
+      <w:pPr>
+        <w:spacing w:line="360" w:lineRule="auto"/>
+        <w:rPr>
+          <w:rFonts w:ascii="Times New Roman" w:hAnsi="Times New Roman" w:cs="Times New Roman"/>
+          <w:b/>
+          <w:bCs/>
+          <w:sz w:val="26"/>
+          <w:szCs w:val="26"/>
+        </w:rPr>
+      </w:pPr>
+      <w:r>
+        <w:rPr>
+          <w:rFonts w:ascii="Times New Roman" w:hAnsi="Times New Roman" w:cs="Times New Roman"/>
+          <w:b/>
+          <w:bCs/>
+          <w:noProof/>
+          <w:sz w:val="26"/>
+          <w:szCs w:val="26"/>
+        </w:rPr>
+        <w:drawing>
+          <wp:inline distT="0" distB="0" distL="0" distR="0" wp14:anchorId="3A0E4262" wp14:editId="2DCC71FD">
+            <wp:extent cx="5743575" cy="7054215"/>
+            <wp:effectExtent l="0" t="0" r="9525" b="0"/>
+            <wp:docPr id="3" name="Picture 3"/>
+            <wp:cNvGraphicFramePr>
+              <a:graphicFrameLocks xmlns:a="http://schemas.openxmlformats.org/drawingml/2006/main" noChangeAspect="1"/>
+            </wp:cNvGraphicFramePr>
+            <a:graphic xmlns:a="http://schemas.openxmlformats.org/drawingml/2006/main">
+              <a:graphicData uri="http://schemas.openxmlformats.org/drawingml/2006/picture">
+                <pic:pic xmlns:pic="http://schemas.openxmlformats.org/drawingml/2006/picture">
+                  <pic:nvPicPr>
+                    <pic:cNvPr id="3" name="Use Case Diagram.jpg"/>
+                    <pic:cNvPicPr/>
+                  </pic:nvPicPr>
+                  <pic:blipFill>
+                    <a:blip r:embed="rId6" cstate="print">
+                      <a:extLst>
+                        <a:ext uri="{28A0092B-C50C-407E-A947-70E740481C1C}">
+                          <a14:useLocalDpi xmlns:a14="http://schemas.microsoft.com/office/drawing/2010/main" val="0"/>
+                        </a:ext>
+                      </a:extLst>
+                    </a:blip>
+                    <a:stretch>
+                      <a:fillRect/>
+                    </a:stretch>
+                  </pic:blipFill>
+                  <pic:spPr>
+                    <a:xfrm>
+                      <a:off x="0" y="0"/>
+                      <a:ext cx="5743575" cy="7054215"/>
+                    </a:xfrm>
+                    <a:prstGeom prst="rect">
+                      <a:avLst/>
+                    </a:prstGeom>
+                  </pic:spPr>
+                </pic:pic>
+              </a:graphicData>
+            </a:graphic>
+          </wp:inline>
+        </w:drawing>
+      </w:r>
+    </w:p>
+    <w:p>
+      <w:pPr>
+        <w:spacing w:line="360" w:lineRule="auto"/>
+        <w:jc w:val="center"/>
+        <w:rPr>
+          <w:rFonts w:ascii="Times New Roman" w:hAnsi="Times New Roman" w:cs="Times New Roman"/>
+          <w:b/>
+          <w:bCs/>
+          <w:sz w:val="26"/>
+          <w:szCs w:val="26"/>
+        </w:rPr>
+      </w:pPr>
+      <w:r>
+        <w:rPr>
+          <w:rFonts w:ascii="Times New Roman" w:hAnsi="Times New Roman" w:cs="Times New Roman"/>
+          <w:b/>
+          <w:bCs/>
+          <w:sz w:val="26"/>
+          <w:szCs w:val="26"/>
+        </w:rPr>
+        <w:t xml:space="preserve">Fig </w:t>
+      </w:r>
+      <w:r>
+        <w:rPr>
+          <w:rFonts w:ascii="Times New Roman" w:hAnsi="Times New Roman" w:cs="Times New Roman"/>
+          <w:b/>
+          <w:bCs/>
+          <w:sz w:val="26"/>
+          <w:szCs w:val="26"/>
+        </w:rPr>
+        <w:t>X</w:t>
+      </w:r>
+      <w:r>
+        <w:rPr>
+          <w:rFonts w:ascii="Times New Roman" w:hAnsi="Times New Roman" w:cs="Times New Roman"/>
+          <w:b/>
+          <w:bCs/>
+          <w:sz w:val="26"/>
+          <w:szCs w:val="26"/>
+        </w:rPr>
+        <w:t xml:space="preserve">: </w:t>
+      </w:r>
+      <w:r>
+        <w:rPr>
+          <w:rFonts w:ascii="Times New Roman" w:hAnsi="Times New Roman" w:cs="Times New Roman"/>
+          <w:b/>
+          <w:bCs/>
+          <w:sz w:val="26"/>
+          <w:szCs w:val="26"/>
+        </w:rPr>
+        <w:t>UML Use Case Diagram</w:t>
+      </w:r>
+      <w:r>
+        <w:rPr>
+          <w:rFonts w:ascii="Times New Roman" w:hAnsi="Times New Roman" w:cs="Times New Roman"/>
+          <w:b/>
+          <w:bCs/>
+          <w:sz w:val="26"/>
+          <w:szCs w:val="26"/>
+        </w:rPr>
+        <w:t xml:space="preserve"> of </w:t>
+      </w:r>
+      <w:r>
+        <w:rPr>
+          <w:rFonts w:ascii="Times New Roman" w:hAnsi="Times New Roman" w:cs="Times New Roman"/>
+          <w:b/>
+          <w:bCs/>
+          <w:sz w:val="26"/>
+          <w:szCs w:val="26"/>
+        </w:rPr>
+        <w:t>Smart RFID Card Reader</w:t>
+      </w:r>
+    </w:p>
+    <w:p>
+      <w:pPr>
+        <w:spacing w:line="360" w:lineRule="auto"/>
+        <w:jc w:val="center"/>
+        <w:rPr>
+          <w:rFonts w:ascii="Times New Roman" w:hAnsi="Times New Roman" w:cs="Times New Roman"/>
+          <w:b/>
+          <w:bCs/>
+          <w:sz w:val="26"/>
+          <w:szCs w:val="26"/>
+        </w:rPr>
+      </w:pPr>
+      <w:r>
+        <w:rPr>
+          <w:rFonts w:ascii="Times New Roman" w:hAnsi="Times New Roman" w:cs="Times New Roman"/>
+          <w:b/>
+          <w:bCs/>
+          <w:noProof/>
+          <w:sz w:val="26"/>
+          <w:szCs w:val="26"/>
+        </w:rPr>
+        <w:lastRenderedPageBreak/>
+        <w:drawing>
+          <wp:inline distT="0" distB="0" distL="0" distR="0" wp14:anchorId="5182C47E" wp14:editId="31C55F73">
+            <wp:extent cx="5742940" cy="8453887"/>
+            <wp:effectExtent l="0" t="0" r="0" b="4445"/>
+            <wp:docPr id="4" name="Picture 4"/>
+            <wp:cNvGraphicFramePr>
+              <a:graphicFrameLocks xmlns:a="http://schemas.openxmlformats.org/drawingml/2006/main" noChangeAspect="1"/>
+            </wp:cNvGraphicFramePr>
+            <a:graphic xmlns:a="http://schemas.openxmlformats.org/drawingml/2006/main">
+              <a:graphicData uri="http://schemas.openxmlformats.org/drawingml/2006/picture">
+                <pic:pic xmlns:pic="http://schemas.openxmlformats.org/drawingml/2006/picture">
+                  <pic:nvPicPr>
+                    <pic:cNvPr id="4" name="Software Class Diagram.jpg"/>
+                    <pic:cNvPicPr/>
+                  </pic:nvPicPr>
+                  <pic:blipFill>
+                    <a:blip r:embed="rId7">
+                      <a:extLst>
+                        <a:ext uri="{28A0092B-C50C-407E-A947-70E740481C1C}">
+                          <a14:useLocalDpi xmlns:a14="http://schemas.microsoft.com/office/drawing/2010/main" val="0"/>
+                        </a:ext>
+                      </a:extLst>
+                    </a:blip>
+                    <a:stretch>
+                      <a:fillRect/>
+                    </a:stretch>
+                  </pic:blipFill>
+                  <pic:spPr>
+                    <a:xfrm>
+                      <a:off x="0" y="0"/>
+                      <a:ext cx="5789197" cy="8521980"/>
+                    </a:xfrm>
+                    <a:prstGeom prst="rect">
+                      <a:avLst/>
+                    </a:prstGeom>
+                  </pic:spPr>
+                </pic:pic>
+              </a:graphicData>
+            </a:graphic>
+          </wp:inline>
+        </w:drawing>
+      </w:r>
+    </w:p>
+    <w:p>
+      <w:pPr>
+        <w:spacing w:line="360" w:lineRule="auto"/>
+        <w:jc w:val="center"/>
+        <w:rPr>
+          <w:rFonts w:ascii="Times New Roman" w:hAnsi="Times New Roman" w:cs="Times New Roman"/>
+          <w:sz w:val="26"/>
+          <w:szCs w:val="26"/>
+        </w:rPr>
+      </w:pPr>
+      <w:r>
+        <w:rPr>
+          <w:rFonts w:ascii="Times New Roman" w:hAnsi="Times New Roman" w:cs="Times New Roman"/>
+          <w:b/>
+          <w:bCs/>
+          <w:sz w:val="26"/>
+          <w:szCs w:val="26"/>
+        </w:rPr>
+        <w:t xml:space="preserve">Fig </w:t>
+      </w:r>
+      <w:r>
+        <w:rPr>
+          <w:rFonts w:ascii="Times New Roman" w:hAnsi="Times New Roman" w:cs="Times New Roman"/>
+          <w:b/>
+          <w:bCs/>
+          <w:sz w:val="26"/>
+          <w:szCs w:val="26"/>
+        </w:rPr>
+        <w:t>X</w:t>
+      </w:r>
+      <w:r>
+        <w:rPr>
+          <w:rFonts w:ascii="Times New Roman" w:hAnsi="Times New Roman" w:cs="Times New Roman"/>
+          <w:b/>
+          <w:bCs/>
+          <w:sz w:val="26"/>
+          <w:szCs w:val="26"/>
+        </w:rPr>
+        <w:t xml:space="preserve">: </w:t>
+      </w:r>
+      <w:r>
+        <w:rPr>
+          <w:rFonts w:ascii="Times New Roman" w:hAnsi="Times New Roman" w:cs="Times New Roman"/>
+          <w:b/>
+          <w:bCs/>
+          <w:sz w:val="26"/>
+          <w:szCs w:val="26"/>
+        </w:rPr>
+        <w:t xml:space="preserve">UML </w:t>
+      </w:r>
+      <w:r>
+        <w:rPr>
+          <w:rFonts w:ascii="Times New Roman" w:hAnsi="Times New Roman" w:cs="Times New Roman"/>
+          <w:b/>
+          <w:bCs/>
+          <w:sz w:val="26"/>
+          <w:szCs w:val="26"/>
+        </w:rPr>
+        <w:t>Class</w:t>
+      </w:r>
+      <w:r>
+        <w:rPr>
+          <w:rFonts w:ascii="Times New Roman" w:hAnsi="Times New Roman" w:cs="Times New Roman"/>
+          <w:b/>
+          <w:bCs/>
+          <w:sz w:val="26"/>
+          <w:szCs w:val="26"/>
+        </w:rPr>
+        <w:t xml:space="preserve"> Diagram</w:t>
+      </w:r>
+      <w:r>
+        <w:rPr>
+          <w:rFonts w:ascii="Times New Roman" w:hAnsi="Times New Roman" w:cs="Times New Roman"/>
+          <w:b/>
+          <w:bCs/>
+          <w:sz w:val="26"/>
+          <w:szCs w:val="26"/>
+        </w:rPr>
+        <w:t xml:space="preserve"> of </w:t>
+      </w:r>
+      <w:r>
+        <w:rPr>
+          <w:rFonts w:ascii="Times New Roman" w:hAnsi="Times New Roman" w:cs="Times New Roman"/>
+          <w:b/>
+          <w:bCs/>
+          <w:sz w:val="26"/>
+          <w:szCs w:val="26"/>
+        </w:rPr>
+        <w:t>Smart RFID Card</w:t>
+      </w:r>
+      <w:bookmarkStart w:id="1" w:name="_GoBack"/>
+      <w:bookmarkEnd w:id="1"/>
     </w:p>
     <w:sectPr>
       <w:pgSz w:w="11906" w:h="16838" w:code="9"/>

</xml_diff>